<commit_message>
Plataformas que usaremos en cada asignatura modificado
</commit_message>
<xml_diff>
--- a/Materias/Información inicial/Plataformas que usaremos en cada asignatura.docx
+++ b/Materias/Información inicial/Plataformas que usaremos en cada asignatura.docx
@@ -17,9 +17,21 @@
         <w:tc>
           <w:tcPr>
             <w:tcW w:w="2972" w:type="dxa"/>
-          </w:tcPr>
-          <w:p>
-            <w:r>
+            <w:vAlign w:val="center"/>
+          </w:tcPr>
+          <w:p>
+            <w:pPr>
+              <w:jc w:val="center"/>
+              <w:rPr>
+                <w:b/>
+                <w:bCs/>
+              </w:rPr>
+            </w:pPr>
+            <w:r>
+              <w:rPr>
+                <w:b/>
+                <w:bCs/>
+              </w:rPr>
               <w:t>Módulo</w:t>
             </w:r>
           </w:p>
@@ -27,19 +39,45 @@
         <w:tc>
           <w:tcPr>
             <w:tcW w:w="3686" w:type="dxa"/>
-          </w:tcPr>
-          <w:p>
-            <w:r>
+            <w:vAlign w:val="center"/>
+          </w:tcPr>
+          <w:p>
+            <w:pPr>
+              <w:jc w:val="center"/>
+              <w:rPr>
+                <w:b/>
+                <w:bCs/>
+              </w:rPr>
+            </w:pPr>
+            <w:proofErr w:type="gramStart"/>
+            <w:r>
+              <w:rPr>
+                <w:b/>
+                <w:bCs/>
+              </w:rPr>
               <w:t>S.O</w:t>
             </w:r>
+            <w:proofErr w:type="gramEnd"/>
           </w:p>
         </w:tc>
         <w:tc>
           <w:tcPr>
             <w:tcW w:w="7087" w:type="dxa"/>
-          </w:tcPr>
-          <w:p>
-            <w:r>
+            <w:vAlign w:val="center"/>
+          </w:tcPr>
+          <w:p>
+            <w:pPr>
+              <w:jc w:val="center"/>
+              <w:rPr>
+                <w:b/>
+                <w:bCs/>
+              </w:rPr>
+            </w:pPr>
+            <w:r>
+              <w:rPr>
+                <w:b/>
+                <w:bCs/>
+              </w:rPr>
               <w:t>Tecnologías</w:t>
             </w:r>
           </w:p>
@@ -49,9 +87,21 @@
         <w:tc>
           <w:tcPr>
             <w:tcW w:w="2972" w:type="dxa"/>
-          </w:tcPr>
-          <w:p>
-            <w:r>
+            <w:vAlign w:val="center"/>
+          </w:tcPr>
+          <w:p>
+            <w:pPr>
+              <w:jc w:val="center"/>
+              <w:rPr>
+                <w:b/>
+                <w:bCs/>
+              </w:rPr>
+            </w:pPr>
+            <w:r>
+              <w:rPr>
+                <w:b/>
+                <w:bCs/>
+              </w:rPr>
               <w:t>Acceso a datos</w:t>
             </w:r>
           </w:p>
@@ -114,8 +164,13 @@
               </w:numPr>
             </w:pPr>
             <w:r>
-              <w:t>Oracle -&gt; Oracle SQL Developer</w:t>
-            </w:r>
+              <w:t xml:space="preserve">Oracle -&gt; Oracle SQL </w:t>
+            </w:r>
+            <w:proofErr w:type="spellStart"/>
+            <w:r>
+              <w:t>Developer</w:t>
+            </w:r>
+            <w:proofErr w:type="spellEnd"/>
           </w:p>
           <w:p>
             <w:pPr>
@@ -129,11 +184,21 @@
               <w:t>MySQL</w:t>
             </w:r>
             <w:r>
-              <w:t xml:space="preserve"> -&gt; phpMyAdmin</w:t>
-            </w:r>
-            <w:r>
-              <w:t>/MySQL Workbench</w:t>
-            </w:r>
+              <w:t xml:space="preserve"> -&gt; </w:t>
+            </w:r>
+            <w:proofErr w:type="spellStart"/>
+            <w:r>
+              <w:t>phpMyAdmin</w:t>
+            </w:r>
+            <w:proofErr w:type="spellEnd"/>
+            <w:r>
+              <w:t xml:space="preserve">/MySQL </w:t>
+            </w:r>
+            <w:proofErr w:type="spellStart"/>
+            <w:r>
+              <w:t>Workbench</w:t>
+            </w:r>
+            <w:proofErr w:type="spellEnd"/>
           </w:p>
           <w:p>
             <w:pPr>
@@ -177,9 +242,21 @@
         <w:tc>
           <w:tcPr>
             <w:tcW w:w="2972" w:type="dxa"/>
-          </w:tcPr>
-          <w:p>
-            <w:r>
+            <w:vAlign w:val="center"/>
+          </w:tcPr>
+          <w:p>
+            <w:pPr>
+              <w:jc w:val="center"/>
+              <w:rPr>
+                <w:b/>
+                <w:bCs/>
+              </w:rPr>
+            </w:pPr>
+            <w:r>
+              <w:rPr>
+                <w:b/>
+                <w:bCs/>
+              </w:rPr>
               <w:t>Sistemas de gestión empresarial</w:t>
             </w:r>
           </w:p>
@@ -209,9 +286,11 @@
                 <w:numId w:val="2"/>
               </w:numPr>
             </w:pPr>
+            <w:proofErr w:type="spellStart"/>
             <w:r>
               <w:t>Odoo</w:t>
             </w:r>
+            <w:proofErr w:type="spellEnd"/>
           </w:p>
         </w:tc>
       </w:tr>
@@ -219,9 +298,21 @@
         <w:tc>
           <w:tcPr>
             <w:tcW w:w="2972" w:type="dxa"/>
-          </w:tcPr>
-          <w:p>
-            <w:r>
+            <w:vAlign w:val="center"/>
+          </w:tcPr>
+          <w:p>
+            <w:pPr>
+              <w:jc w:val="center"/>
+              <w:rPr>
+                <w:b/>
+                <w:bCs/>
+              </w:rPr>
+            </w:pPr>
+            <w:r>
+              <w:rPr>
+                <w:b/>
+                <w:bCs/>
+              </w:rPr>
               <w:t>Lenguajes de marcas</w:t>
             </w:r>
           </w:p>
@@ -254,8 +345,13 @@
               </w:numPr>
             </w:pPr>
             <w:r>
-              <w:t>El año pasado fue VSCode</w:t>
-            </w:r>
+              <w:t xml:space="preserve">El año pasado fue </w:t>
+            </w:r>
+            <w:proofErr w:type="spellStart"/>
+            <w:r>
+              <w:t>VSCode</w:t>
+            </w:r>
+            <w:proofErr w:type="spellEnd"/>
           </w:p>
           <w:p>
             <w:pPr>
@@ -265,8 +361,13 @@
                 <w:numId w:val="2"/>
               </w:numPr>
             </w:pPr>
-            <w:r>
-              <w:t>BaseX, como sistema gestor de BB.DD en XML</w:t>
+            <w:proofErr w:type="spellStart"/>
+            <w:r>
+              <w:t>BaseX</w:t>
+            </w:r>
+            <w:proofErr w:type="spellEnd"/>
+            <w:r>
+              <w:t>, como sistema gestor de BB.DD en XML</w:t>
             </w:r>
           </w:p>
           <w:p>
@@ -293,9 +394,21 @@
         <w:tc>
           <w:tcPr>
             <w:tcW w:w="2972" w:type="dxa"/>
-          </w:tcPr>
-          <w:p>
-            <w:r>
+            <w:vAlign w:val="center"/>
+          </w:tcPr>
+          <w:p>
+            <w:pPr>
+              <w:jc w:val="center"/>
+              <w:rPr>
+                <w:b/>
+                <w:bCs/>
+              </w:rPr>
+            </w:pPr>
+            <w:r>
+              <w:rPr>
+                <w:b/>
+                <w:bCs/>
+              </w:rPr>
               <w:t>Desarrollo de interfaces</w:t>
             </w:r>
           </w:p>
@@ -337,15 +450,35 @@
         <w:tc>
           <w:tcPr>
             <w:tcW w:w="2972" w:type="dxa"/>
-          </w:tcPr>
-          <w:p>
-            <w:r>
+            <w:vAlign w:val="center"/>
+          </w:tcPr>
+          <w:p>
+            <w:pPr>
+              <w:jc w:val="center"/>
+              <w:rPr>
+                <w:b/>
+                <w:bCs/>
+              </w:rPr>
+            </w:pPr>
+            <w:r>
+              <w:rPr>
+                <w:b/>
+                <w:bCs/>
+              </w:rPr>
               <w:t>Programaci</w:t>
             </w:r>
             <w:r>
+              <w:rPr>
+                <w:b/>
+                <w:bCs/>
+              </w:rPr>
               <w:t>ó</w:t>
             </w:r>
             <w:r>
+              <w:rPr>
+                <w:b/>
+                <w:bCs/>
+              </w:rPr>
               <w:t>n multimedia y dispositivos móviles</w:t>
             </w:r>
           </w:p>
@@ -402,7 +535,15 @@
               </w:numPr>
             </w:pPr>
             <w:r>
-              <w:t>Android Device Manager</w:t>
+              <w:t xml:space="preserve">Android </w:t>
+            </w:r>
+            <w:proofErr w:type="spellStart"/>
+            <w:r>
+              <w:t>Device</w:t>
+            </w:r>
+            <w:proofErr w:type="spellEnd"/>
+            <w:r>
+              <w:t xml:space="preserve"> Manager</w:t>
             </w:r>
           </w:p>
         </w:tc>
@@ -411,9 +552,21 @@
         <w:tc>
           <w:tcPr>
             <w:tcW w:w="2972" w:type="dxa"/>
-          </w:tcPr>
-          <w:p>
-            <w:r>
+            <w:vAlign w:val="center"/>
+          </w:tcPr>
+          <w:p>
+            <w:pPr>
+              <w:jc w:val="center"/>
+              <w:rPr>
+                <w:b/>
+                <w:bCs/>
+              </w:rPr>
+            </w:pPr>
+            <w:r>
+              <w:rPr>
+                <w:b/>
+                <w:bCs/>
+              </w:rPr>
               <w:t>Programación de servicios y procesos</w:t>
             </w:r>
           </w:p>

</xml_diff>